<commit_message>
add tugas 5 nomor 1
</commit_message>
<xml_diff>
--- a/UTS/A_Analgo_UTS_140810170007.docx
+++ b/UTS/A_Analgo_UTS_140810170007.docx
@@ -521,8 +521,6 @@
         </w:rPr>
         <w:t>UTS</w:t>
       </w:r>
-      <w:bookmarkStart w:id="0" w:name="_GoBack"/>
-      <w:bookmarkEnd w:id="0"/>
     </w:p>
     <w:p/>
     <w:p>
@@ -776,7 +774,13 @@
               <w:rPr>
                 <w:lang w:val="en-US"/>
               </w:rPr>
-              <w:t>kalang</w:t>
+              <w:t>K</w:t>
+            </w:r>
+            <w:r>
+              <w:rPr>
+                <w:lang w:val="en-US"/>
+              </w:rPr>
+              <w:t>alang</w:t>
             </w:r>
           </w:p>
         </w:tc>
@@ -2457,7 +2461,19 @@
               <w:rPr>
                 <w:lang w:val="en-US"/>
               </w:rPr>
-              <w:t xml:space="preserve">            endfor</w:t>
+              <w:t xml:space="preserve">            </w:t>
+            </w:r>
+            <w:r>
+              <w:rPr>
+                <w:lang w:val="en-US"/>
+              </w:rPr>
+              <w:t>E</w:t>
+            </w:r>
+            <w:r>
+              <w:rPr>
+                <w:lang w:val="en-US"/>
+              </w:rPr>
+              <w:t>ndfor</w:t>
             </w:r>
           </w:p>
         </w:tc>
@@ -2496,7 +2512,19 @@
               <w:rPr>
                 <w:lang w:val="en-US"/>
               </w:rPr>
-              <w:t xml:space="preserve">      endfor</w:t>
+              <w:t xml:space="preserve">      </w:t>
+            </w:r>
+            <w:r>
+              <w:rPr>
+                <w:lang w:val="en-US"/>
+              </w:rPr>
+              <w:t>E</w:t>
+            </w:r>
+            <w:r>
+              <w:rPr>
+                <w:lang w:val="en-US"/>
+              </w:rPr>
+              <w:t>ndfor</w:t>
             </w:r>
           </w:p>
         </w:tc>
@@ -2535,7 +2563,13 @@
               <w:rPr>
                 <w:lang w:val="en-US"/>
               </w:rPr>
-              <w:t>endfor</w:t>
+              <w:t>E</w:t>
+            </w:r>
+            <w:r>
+              <w:rPr>
+                <w:lang w:val="en-US"/>
+              </w:rPr>
+              <w:t>ndfor</w:t>
             </w:r>
           </w:p>
         </w:tc>
@@ -5896,7 +5930,15 @@
               <w:rPr>
                 <w:lang w:val="en-US"/>
               </w:rPr>
-              <w:t>Pembagian</w:t>
+              <w:t>Pembag</w:t>
+            </w:r>
+            <w:bookmarkStart w:id="0" w:name="_GoBack"/>
+            <w:bookmarkEnd w:id="0"/>
+            <w:r>
+              <w:rPr>
+                <w:lang w:val="en-US"/>
+              </w:rPr>
+              <w:t>ian</w:t>
             </w:r>
           </w:p>
         </w:tc>
@@ -10237,7 +10279,7 @@
 </file>
 
 <file path=customXml/itemProps1.xml><?xml version="1.0" encoding="utf-8"?>
-<ds:datastoreItem xmlns:ds="http://schemas.openxmlformats.org/officeDocument/2006/customXml" ds:itemID="{8E664BB5-7A77-4971-8B08-544B67303B9B}">
+<ds:datastoreItem xmlns:ds="http://schemas.openxmlformats.org/officeDocument/2006/customXml" ds:itemID="{7F88FA6D-6329-4DD6-BB09-9B854A829E11}">
   <ds:schemaRefs>
     <ds:schemaRef ds:uri="http://schemas.openxmlformats.org/officeDocument/2006/bibliography"/>
   </ds:schemaRefs>

</xml_diff>